<commit_message>
changed button position and background theme of check- and radiobuttons
</commit_message>
<xml_diff>
--- a/vorlagen/AQS Vorlage.docx
+++ b/vorlagen/AQS Vorlage.docx
@@ -147,6 +147,7 @@
                 <w:lang w:eastAsia="de-DE"/>
               </w:rPr>
             </w:pPr>
+            <w:proofErr w:type="gramStart"/>
             <w:r>
               <w:rPr>
                 <w:rFonts w:ascii="Arial" w:eastAsia="Times New Roman" w:hAnsi="Arial" w:cs="Arial"/>
@@ -154,7 +155,37 @@
                 <w:color w:val="000000"/>
                 <w:lang w:eastAsia="de-DE"/>
               </w:rPr>
-              <w:t>{{ projekt-nr. }}</w:t>
+              <w:t>{{ projekt</w:t>
+            </w:r>
+            <w:proofErr w:type="gramEnd"/>
+            <w:r>
+              <w:rPr>
+                <w:rFonts w:ascii="Arial" w:eastAsia="Times New Roman" w:hAnsi="Arial" w:cs="Arial"/>
+                <w:b/>
+                <w:color w:val="000000"/>
+                <w:lang w:eastAsia="de-DE"/>
+              </w:rPr>
+              <w:t>-</w:t>
+            </w:r>
+            <w:proofErr w:type="spellStart"/>
+            <w:r>
+              <w:rPr>
+                <w:rFonts w:ascii="Arial" w:eastAsia="Times New Roman" w:hAnsi="Arial" w:cs="Arial"/>
+                <w:b/>
+                <w:color w:val="000000"/>
+                <w:lang w:eastAsia="de-DE"/>
+              </w:rPr>
+              <w:t>nr.</w:t>
+            </w:r>
+            <w:proofErr w:type="spellEnd"/>
+            <w:r>
+              <w:rPr>
+                <w:rFonts w:ascii="Arial" w:eastAsia="Times New Roman" w:hAnsi="Arial" w:cs="Arial"/>
+                <w:b/>
+                <w:color w:val="000000"/>
+                <w:lang w:eastAsia="de-DE"/>
+              </w:rPr>
+              <w:t xml:space="preserve"> }}</w:t>
             </w:r>
           </w:p>
         </w:tc>
@@ -227,6 +258,7 @@
                 <w:lang w:eastAsia="de-DE"/>
               </w:rPr>
             </w:pPr>
+            <w:proofErr w:type="gramStart"/>
             <w:r>
               <w:rPr>
                 <w:rFonts w:ascii="Arial" w:eastAsia="Times New Roman" w:hAnsi="Arial" w:cs="Arial"/>
@@ -236,6 +268,7 @@
               </w:rPr>
               <w:t xml:space="preserve">{{ </w:t>
             </w:r>
+            <w:proofErr w:type="spellStart"/>
             <w:r>
               <w:rPr>
                 <w:rFonts w:ascii="Arial" w:eastAsia="Times New Roman" w:hAnsi="Arial" w:cs="Arial"/>
@@ -245,6 +278,8 @@
               </w:rPr>
               <w:t>datum</w:t>
             </w:r>
+            <w:proofErr w:type="spellEnd"/>
+            <w:proofErr w:type="gramEnd"/>
             <w:r>
               <w:rPr>
                 <w:rFonts w:ascii="Arial" w:eastAsia="Times New Roman" w:hAnsi="Arial" w:cs="Arial"/>
@@ -457,6 +492,7 @@
                 <w:lang w:eastAsia="de-DE"/>
               </w:rPr>
             </w:pPr>
+            <w:proofErr w:type="gramStart"/>
             <w:r>
               <w:rPr>
                 <w:rFonts w:ascii="Arial" w:eastAsia="Times New Roman" w:hAnsi="Arial" w:cs="Arial"/>
@@ -475,6 +511,7 @@
               </w:rPr>
               <w:t>material</w:t>
             </w:r>
+            <w:proofErr w:type="gramEnd"/>
             <w:r>
               <w:rPr>
                 <w:rFonts w:ascii="Arial" w:eastAsia="Times New Roman" w:hAnsi="Arial" w:cs="Arial"/>
@@ -652,6 +689,7 @@
                 <w:lang w:eastAsia="de-DE"/>
               </w:rPr>
             </w:pPr>
+            <w:proofErr w:type="gramStart"/>
             <w:r>
               <w:rPr>
                 <w:rFonts w:ascii="Arial" w:eastAsia="Times New Roman" w:hAnsi="Arial" w:cs="Arial"/>
@@ -661,6 +699,7 @@
               </w:rPr>
               <w:t xml:space="preserve">{{ </w:t>
             </w:r>
+            <w:proofErr w:type="spellStart"/>
             <w:r>
               <w:rPr>
                 <w:rFonts w:ascii="Arial" w:eastAsia="Times New Roman" w:hAnsi="Arial" w:cs="Arial"/>
@@ -668,8 +707,9 @@
                 <w:color w:val="000000"/>
                 <w:lang w:eastAsia="de-DE"/>
               </w:rPr>
-              <w:t>ja /nein</w:t>
-            </w:r>
+              <w:t>probe</w:t>
+            </w:r>
+            <w:proofErr w:type="gramEnd"/>
             <w:r>
               <w:rPr>
                 <w:rFonts w:ascii="Arial" w:eastAsia="Times New Roman" w:hAnsi="Arial" w:cs="Arial"/>
@@ -677,6 +717,16 @@
                 <w:color w:val="000000"/>
                 <w:lang w:eastAsia="de-DE"/>
               </w:rPr>
+              <w:t>_vorhanden</w:t>
+            </w:r>
+            <w:proofErr w:type="spellEnd"/>
+            <w:r>
+              <w:rPr>
+                <w:rFonts w:ascii="Arial" w:eastAsia="Times New Roman" w:hAnsi="Arial" w:cs="Arial"/>
+                <w:bCs/>
+                <w:color w:val="000000"/>
+                <w:lang w:eastAsia="de-DE"/>
+              </w:rPr>
               <w:t xml:space="preserve"> }}</w:t>
             </w:r>
           </w:p>
@@ -704,13 +754,23 @@
                 <w:lang w:eastAsia="de-DE"/>
               </w:rPr>
             </w:pPr>
-            <w:r>
-              <w:rPr>
-                <w:rFonts w:ascii="Arial" w:eastAsia="Times New Roman" w:hAnsi="Arial" w:cs="Arial"/>
-                <w:color w:val="000000"/>
-                <w:lang w:eastAsia="de-DE"/>
-              </w:rPr>
-              <w:t>Probenahmeprotokoll:</w:t>
+            <w:proofErr w:type="spellStart"/>
+            <w:r>
+              <w:rPr>
+                <w:rFonts w:ascii="Arial" w:eastAsia="Times New Roman" w:hAnsi="Arial" w:cs="Arial"/>
+                <w:color w:val="000000"/>
+                <w:lang w:eastAsia="de-DE"/>
+              </w:rPr>
+              <w:t>Probenahmeprotokoll</w:t>
+            </w:r>
+            <w:proofErr w:type="spellEnd"/>
+            <w:r>
+              <w:rPr>
+                <w:rFonts w:ascii="Arial" w:eastAsia="Times New Roman" w:hAnsi="Arial" w:cs="Arial"/>
+                <w:color w:val="000000"/>
+                <w:lang w:eastAsia="de-DE"/>
+              </w:rPr>
+              <w:t>:</w:t>
             </w:r>
           </w:p>
         </w:tc>
@@ -737,6 +797,7 @@
                 <w:lang w:eastAsia="de-DE"/>
               </w:rPr>
             </w:pPr>
+            <w:proofErr w:type="gramStart"/>
             <w:r>
               <w:rPr>
                 <w:rFonts w:ascii="Arial" w:eastAsia="Times New Roman" w:hAnsi="Arial" w:cs="Arial"/>
@@ -746,6 +807,7 @@
               </w:rPr>
               <w:t xml:space="preserve">{{ </w:t>
             </w:r>
+            <w:proofErr w:type="spellStart"/>
             <w:r>
               <w:rPr>
                 <w:rFonts w:ascii="Arial" w:eastAsia="Times New Roman" w:hAnsi="Arial" w:cs="Arial"/>
@@ -753,7 +815,26 @@
                 <w:color w:val="000000"/>
                 <w:lang w:eastAsia="de-DE"/>
               </w:rPr>
-              <w:t>vorhanden / nicht vorhanden</w:t>
+              <w:t>pnp</w:t>
+            </w:r>
+            <w:proofErr w:type="gramEnd"/>
+            <w:r>
+              <w:rPr>
+                <w:rFonts w:ascii="Arial" w:eastAsia="Times New Roman" w:hAnsi="Arial" w:cs="Arial"/>
+                <w:bCs/>
+                <w:color w:val="000000"/>
+                <w:lang w:eastAsia="de-DE"/>
+              </w:rPr>
+              <w:t>_</w:t>
+            </w:r>
+            <w:r>
+              <w:rPr>
+                <w:rFonts w:ascii="Arial" w:eastAsia="Times New Roman" w:hAnsi="Arial" w:cs="Arial"/>
+                <w:bCs/>
+                <w:color w:val="000000"/>
+                <w:lang w:eastAsia="de-DE"/>
+              </w:rPr>
+              <w:t>vorhanden</w:t>
             </w:r>
             <w:r>
               <w:rPr>
@@ -800,7 +881,16 @@
                 <w:color w:val="000000"/>
                 <w:lang w:eastAsia="de-DE"/>
               </w:rPr>
-              <w:t>Datum P. Eingang:</w:t>
+              <w:t>D</w:t>
+            </w:r>
+            <w:proofErr w:type="spellEnd"/>
+            <w:r>
+              <w:rPr>
+                <w:rFonts w:ascii="Arial" w:eastAsia="Times New Roman" w:hAnsi="Arial" w:cs="Arial"/>
+                <w:color w:val="000000"/>
+                <w:lang w:eastAsia="de-DE"/>
+              </w:rPr>
+              <w:t>atum P. Eingang:</w:t>
             </w:r>
           </w:p>
         </w:tc>
@@ -827,6 +917,7 @@
                 <w:lang w:eastAsia="de-DE"/>
               </w:rPr>
             </w:pPr>
+            <w:proofErr w:type="gramStart"/>
             <w:r>
               <w:rPr>
                 <w:rFonts w:ascii="Arial" w:eastAsia="Times New Roman" w:hAnsi="Arial" w:cs="Arial"/>
@@ -836,6 +927,7 @@
               </w:rPr>
               <w:t xml:space="preserve">{{ </w:t>
             </w:r>
+            <w:proofErr w:type="spellStart"/>
             <w:r>
               <w:rPr>
                 <w:rFonts w:ascii="Arial" w:eastAsia="Times New Roman" w:hAnsi="Arial" w:cs="Arial"/>
@@ -843,8 +935,28 @@
                 <w:color w:val="000000"/>
                 <w:lang w:eastAsia="de-DE"/>
               </w:rPr>
+              <w:t>income</w:t>
+            </w:r>
+            <w:proofErr w:type="gramEnd"/>
+            <w:r>
+              <w:rPr>
+                <w:rFonts w:ascii="Arial" w:eastAsia="Times New Roman" w:hAnsi="Arial" w:cs="Arial"/>
+                <w:bCs/>
+                <w:color w:val="000000"/>
+                <w:lang w:eastAsia="de-DE"/>
+              </w:rPr>
+              <w:t>_</w:t>
+            </w:r>
+            <w:r>
+              <w:rPr>
+                <w:rFonts w:ascii="Arial" w:eastAsia="Times New Roman" w:hAnsi="Arial" w:cs="Arial"/>
+                <w:bCs/>
+                <w:color w:val="000000"/>
+                <w:lang w:eastAsia="de-DE"/>
+              </w:rPr>
               <w:t>datum</w:t>
             </w:r>
+            <w:proofErr w:type="spellEnd"/>
             <w:r>
               <w:rPr>
                 <w:rFonts w:ascii="Arial" w:eastAsia="Times New Roman" w:hAnsi="Arial" w:cs="Arial"/>
@@ -950,13 +1062,23 @@
                 <w:lang w:eastAsia="de-DE"/>
               </w:rPr>
             </w:pPr>
-            <w:r>
-              <w:rPr>
-                <w:rFonts w:ascii="Arial" w:eastAsia="Times New Roman" w:hAnsi="Arial" w:cs="Arial"/>
-                <w:color w:val="000000"/>
-                <w:lang w:eastAsia="de-DE"/>
-              </w:rPr>
-              <w:t>AVV Code:</w:t>
+            <w:proofErr w:type="gramStart"/>
+            <w:r>
+              <w:rPr>
+                <w:rFonts w:ascii="Arial" w:eastAsia="Times New Roman" w:hAnsi="Arial" w:cs="Arial"/>
+                <w:color w:val="000000"/>
+                <w:lang w:eastAsia="de-DE"/>
+              </w:rPr>
+              <w:t>AVV Code</w:t>
+            </w:r>
+            <w:proofErr w:type="gramEnd"/>
+            <w:r>
+              <w:rPr>
+                <w:rFonts w:ascii="Arial" w:eastAsia="Times New Roman" w:hAnsi="Arial" w:cs="Arial"/>
+                <w:color w:val="000000"/>
+                <w:lang w:eastAsia="de-DE"/>
+              </w:rPr>
+              <w:t>:</w:t>
             </w:r>
           </w:p>
         </w:tc>
@@ -983,6 +1105,7 @@
                 <w:lang w:eastAsia="de-DE"/>
               </w:rPr>
             </w:pPr>
+            <w:proofErr w:type="gramStart"/>
             <w:r>
               <w:rPr>
                 <w:rFonts w:ascii="Arial" w:eastAsia="Times New Roman" w:hAnsi="Arial" w:cs="Arial"/>
@@ -992,6 +1115,7 @@
               </w:rPr>
               <w:t xml:space="preserve">{{ </w:t>
             </w:r>
+            <w:proofErr w:type="spellStart"/>
             <w:r>
               <w:rPr>
                 <w:rFonts w:ascii="Arial" w:eastAsia="Times New Roman" w:hAnsi="Arial" w:cs="Arial"/>
@@ -1001,6 +1125,17 @@
               </w:rPr>
               <w:t>avv</w:t>
             </w:r>
+            <w:proofErr w:type="gramEnd"/>
+            <w:r>
+              <w:rPr>
+                <w:rFonts w:ascii="Arial" w:eastAsia="Times New Roman" w:hAnsi="Arial" w:cs="Arial"/>
+                <w:bCs/>
+                <w:color w:val="000000"/>
+                <w:lang w:eastAsia="de-DE"/>
+              </w:rPr>
+              <w:t>_code</w:t>
+            </w:r>
+            <w:proofErr w:type="spellEnd"/>
             <w:r>
               <w:rPr>
                 <w:rFonts w:ascii="Arial" w:eastAsia="Times New Roman" w:hAnsi="Arial" w:cs="Arial"/>
@@ -1139,6 +1274,7 @@
                 <w:lang w:eastAsia="de-DE"/>
               </w:rPr>
             </w:pPr>
+            <w:proofErr w:type="gramStart"/>
             <w:r>
               <w:rPr>
                 <w:rFonts w:ascii="Arial" w:eastAsia="Times New Roman" w:hAnsi="Arial" w:cs="Arial"/>
@@ -1148,6 +1284,7 @@
               </w:rPr>
               <w:t xml:space="preserve">{{ </w:t>
             </w:r>
+            <w:proofErr w:type="spellStart"/>
             <w:r>
               <w:rPr>
                 <w:rFonts w:ascii="Arial" w:eastAsia="Times New Roman" w:hAnsi="Arial" w:cs="Arial"/>
@@ -1155,8 +1292,19 @@
                 <w:color w:val="000000"/>
                 <w:lang w:eastAsia="de-DE"/>
               </w:rPr>
-              <w:t>ja / nein</w:t>
-            </w:r>
+              <w:t>avv</w:t>
+            </w:r>
+            <w:proofErr w:type="gramEnd"/>
+            <w:r>
+              <w:rPr>
+                <w:rFonts w:ascii="Arial" w:eastAsia="Times New Roman" w:hAnsi="Arial" w:cs="Arial"/>
+                <w:bCs/>
+                <w:color w:val="000000"/>
+                <w:lang w:eastAsia="de-DE"/>
+              </w:rPr>
+              <w:t>_geelistet</w:t>
+            </w:r>
+            <w:proofErr w:type="spellEnd"/>
             <w:r>
               <w:rPr>
                 <w:rFonts w:ascii="Arial" w:eastAsia="Times New Roman" w:hAnsi="Arial" w:cs="Arial"/>
@@ -1263,14 +1411,36 @@
         </w:rPr>
         <w:t xml:space="preserve"> </w:t>
       </w:r>
-      <w:r>
-        <w:rPr>
-          <w:rFonts w:ascii="Arial" w:hAnsi="Arial" w:cs="Arial"/>
-          <w:b/>
-          <w:sz w:val="24"/>
-          <w:szCs w:val="24"/>
-        </w:rPr>
-        <w:t>{{ erzeuger }}</w:t>
+      <w:proofErr w:type="gramStart"/>
+      <w:r>
+        <w:rPr>
+          <w:rFonts w:ascii="Arial" w:hAnsi="Arial" w:cs="Arial"/>
+          <w:b/>
+          <w:sz w:val="24"/>
+          <w:szCs w:val="24"/>
+        </w:rPr>
+        <w:t xml:space="preserve">{{ </w:t>
+      </w:r>
+      <w:proofErr w:type="spellStart"/>
+      <w:r>
+        <w:rPr>
+          <w:rFonts w:ascii="Arial" w:hAnsi="Arial" w:cs="Arial"/>
+          <w:b/>
+          <w:sz w:val="24"/>
+          <w:szCs w:val="24"/>
+        </w:rPr>
+        <w:t>erzeuger</w:t>
+      </w:r>
+      <w:proofErr w:type="spellEnd"/>
+      <w:proofErr w:type="gramEnd"/>
+      <w:r>
+        <w:rPr>
+          <w:rFonts w:ascii="Arial" w:hAnsi="Arial" w:cs="Arial"/>
+          <w:b/>
+          <w:sz w:val="24"/>
+          <w:szCs w:val="24"/>
+        </w:rPr>
+        <w:t xml:space="preserve"> }}</w:t>
       </w:r>
       <w:r>
         <w:rPr>
@@ -1288,7 +1458,27 @@
           <w:sz w:val="24"/>
           <w:szCs w:val="24"/>
         </w:rPr>
-        <w:t>{{ tonnage }}</w:t>
+        <w:t xml:space="preserve">{{ </w:t>
+      </w:r>
+      <w:proofErr w:type="spellStart"/>
+      <w:r>
+        <w:rPr>
+          <w:rFonts w:ascii="Arial" w:hAnsi="Arial" w:cs="Arial"/>
+          <w:b/>
+          <w:sz w:val="24"/>
+          <w:szCs w:val="24"/>
+        </w:rPr>
+        <w:t>tonnage</w:t>
+      </w:r>
+      <w:proofErr w:type="spellEnd"/>
+      <w:r>
+        <w:rPr>
+          <w:rFonts w:ascii="Arial" w:hAnsi="Arial" w:cs="Arial"/>
+          <w:b/>
+          <w:sz w:val="24"/>
+          <w:szCs w:val="24"/>
+        </w:rPr>
+        <w:t xml:space="preserve"> }}</w:t>
       </w:r>
       <w:r>
         <w:rPr>
@@ -1341,7 +1531,23 @@
           <w:sz w:val="24"/>
           <w:szCs w:val="24"/>
         </w:rPr>
-        <w:t>{{ vorprüfung / geprüft }}</w:t>
+        <w:t xml:space="preserve">{{ </w:t>
+      </w:r>
+      <w:r>
+        <w:rPr>
+          <w:rFonts w:ascii="Arial" w:hAnsi="Arial" w:cs="Arial"/>
+          <w:sz w:val="24"/>
+          <w:szCs w:val="24"/>
+        </w:rPr>
+        <w:t>state</w:t>
+      </w:r>
+      <w:r>
+        <w:rPr>
+          <w:rFonts w:ascii="Arial" w:hAnsi="Arial" w:cs="Arial"/>
+          <w:sz w:val="24"/>
+          <w:szCs w:val="24"/>
+        </w:rPr>
+        <w:t xml:space="preserve"> }}</w:t>
       </w:r>
     </w:p>
     <w:tbl>
@@ -1551,6 +1757,7 @@
                 <w:lang w:eastAsia="de-DE"/>
               </w:rPr>
             </w:pPr>
+            <w:proofErr w:type="gramStart"/>
             <w:r>
               <w:rPr>
                 <w:rFonts w:ascii="Arial" w:eastAsia="Times New Roman" w:hAnsi="Arial" w:cs="Arial"/>
@@ -1560,50 +1767,38 @@
                 <w:szCs w:val="24"/>
                 <w:lang w:eastAsia="de-DE"/>
               </w:rPr>
-              <w:t>{{ parameter }}</w:t>
-            </w:r>
-          </w:p>
-        </w:tc>
-        <w:tc>
-          <w:tcPr>
-            <w:tcW w:w="977" w:type="dxa"/>
-            <w:tcBorders>
-              <w:top w:val="single" w:sz="4" w:space="0" w:color="auto"/>
-              <w:left w:val="nil"/>
-              <w:bottom w:val="single" w:sz="4" w:space="0" w:color="auto"/>
-              <w:right w:val="single" w:sz="4" w:space="0" w:color="auto"/>
-            </w:tcBorders>
-            <w:shd w:val="clear" w:color="auto" w:fill="auto"/>
-            <w:noWrap/>
-            <w:vAlign w:val="bottom"/>
-            <w:hideMark/>
-          </w:tcPr>
-          <w:p>
-            <w:pPr>
-              <w:spacing w:after="0" w:line="240" w:lineRule="auto"/>
-              <w:rPr>
-                <w:rFonts w:ascii="Arial" w:eastAsia="Times New Roman" w:hAnsi="Arial" w:cs="Arial"/>
+              <w:t xml:space="preserve">{{ </w:t>
+            </w:r>
+            <w:proofErr w:type="spellStart"/>
+            <w:r>
+              <w:rPr>
+                <w:rFonts w:ascii="Arial" w:eastAsia="Times New Roman" w:hAnsi="Arial" w:cs="Arial"/>
+                <w:b/>
                 <w:color w:val="000000"/>
                 <w:sz w:val="24"/>
                 <w:szCs w:val="24"/>
                 <w:lang w:eastAsia="de-DE"/>
               </w:rPr>
-            </w:pPr>
-            <w:r>
-              <w:rPr>
-                <w:rFonts w:ascii="Arial" w:eastAsia="Times New Roman" w:hAnsi="Arial" w:cs="Arial"/>
+              <w:t>parameter</w:t>
+            </w:r>
+            <w:proofErr w:type="spellEnd"/>
+            <w:proofErr w:type="gramEnd"/>
+            <w:r>
+              <w:rPr>
+                <w:rFonts w:ascii="Arial" w:eastAsia="Times New Roman" w:hAnsi="Arial" w:cs="Arial"/>
+                <w:b/>
                 <w:color w:val="000000"/>
                 <w:sz w:val="24"/>
                 <w:szCs w:val="24"/>
                 <w:lang w:eastAsia="de-DE"/>
               </w:rPr>
-              <w:t>{{ einheit }}</w:t>
-            </w:r>
-          </w:p>
-        </w:tc>
-        <w:tc>
-          <w:tcPr>
-            <w:tcW w:w="2552" w:type="dxa"/>
+              <w:t xml:space="preserve"> }}</w:t>
+            </w:r>
+          </w:p>
+        </w:tc>
+        <w:tc>
+          <w:tcPr>
+            <w:tcW w:w="977" w:type="dxa"/>
             <w:tcBorders>
               <w:top w:val="single" w:sz="4" w:space="0" w:color="auto"/>
               <w:left w:val="nil"/>
@@ -1626,6 +1821,7 @@
                 <w:lang w:eastAsia="de-DE"/>
               </w:rPr>
             </w:pPr>
+            <w:proofErr w:type="gramStart"/>
             <w:r>
               <w:rPr>
                 <w:rFonts w:ascii="Arial" w:eastAsia="Times New Roman" w:hAnsi="Arial" w:cs="Arial"/>
@@ -1634,7 +1830,79 @@
                 <w:szCs w:val="24"/>
                 <w:lang w:eastAsia="de-DE"/>
               </w:rPr>
-              <w:t>{{ wert }}</w:t>
+              <w:t xml:space="preserve">{{ </w:t>
+            </w:r>
+            <w:proofErr w:type="spellStart"/>
+            <w:r>
+              <w:rPr>
+                <w:rFonts w:ascii="Arial" w:eastAsia="Times New Roman" w:hAnsi="Arial" w:cs="Arial"/>
+                <w:color w:val="000000"/>
+                <w:sz w:val="24"/>
+                <w:szCs w:val="24"/>
+                <w:lang w:eastAsia="de-DE"/>
+              </w:rPr>
+              <w:t>einheit</w:t>
+            </w:r>
+            <w:proofErr w:type="spellEnd"/>
+            <w:proofErr w:type="gramEnd"/>
+            <w:r>
+              <w:rPr>
+                <w:rFonts w:ascii="Arial" w:eastAsia="Times New Roman" w:hAnsi="Arial" w:cs="Arial"/>
+                <w:color w:val="000000"/>
+                <w:sz w:val="24"/>
+                <w:szCs w:val="24"/>
+                <w:lang w:eastAsia="de-DE"/>
+              </w:rPr>
+              <w:t xml:space="preserve"> }}</w:t>
+            </w:r>
+          </w:p>
+        </w:tc>
+        <w:tc>
+          <w:tcPr>
+            <w:tcW w:w="2552" w:type="dxa"/>
+            <w:tcBorders>
+              <w:top w:val="single" w:sz="4" w:space="0" w:color="auto"/>
+              <w:left w:val="nil"/>
+              <w:bottom w:val="single" w:sz="4" w:space="0" w:color="auto"/>
+              <w:right w:val="single" w:sz="4" w:space="0" w:color="auto"/>
+            </w:tcBorders>
+            <w:shd w:val="clear" w:color="auto" w:fill="auto"/>
+            <w:noWrap/>
+            <w:vAlign w:val="bottom"/>
+            <w:hideMark/>
+          </w:tcPr>
+          <w:p>
+            <w:pPr>
+              <w:spacing w:after="0" w:line="240" w:lineRule="auto"/>
+              <w:rPr>
+                <w:rFonts w:ascii="Arial" w:eastAsia="Times New Roman" w:hAnsi="Arial" w:cs="Arial"/>
+                <w:color w:val="000000"/>
+                <w:sz w:val="24"/>
+                <w:szCs w:val="24"/>
+                <w:lang w:eastAsia="de-DE"/>
+              </w:rPr>
+            </w:pPr>
+            <w:proofErr w:type="gramStart"/>
+            <w:r>
+              <w:rPr>
+                <w:rFonts w:ascii="Arial" w:eastAsia="Times New Roman" w:hAnsi="Arial" w:cs="Arial"/>
+                <w:color w:val="000000"/>
+                <w:sz w:val="24"/>
+                <w:szCs w:val="24"/>
+                <w:lang w:eastAsia="de-DE"/>
+              </w:rPr>
+              <w:t>{{ wert</w:t>
+            </w:r>
+            <w:proofErr w:type="gramEnd"/>
+            <w:r>
+              <w:rPr>
+                <w:rFonts w:ascii="Arial" w:eastAsia="Times New Roman" w:hAnsi="Arial" w:cs="Arial"/>
+                <w:color w:val="000000"/>
+                <w:sz w:val="24"/>
+                <w:szCs w:val="24"/>
+                <w:lang w:eastAsia="de-DE"/>
+              </w:rPr>
+              <w:t xml:space="preserve"> }}</w:t>
             </w:r>
           </w:p>
         </w:tc>
@@ -2027,6 +2295,7 @@
           <w:szCs w:val="24"/>
         </w:rPr>
       </w:pPr>
+      <w:proofErr w:type="spellStart"/>
       <w:r>
         <w:rPr>
           <w:rFonts w:ascii="Arial" w:hAnsi="Arial" w:cs="Arial"/>
@@ -2036,6 +2305,7 @@
         </w:rPr>
         <w:t>Outputwege</w:t>
       </w:r>
+      <w:proofErr w:type="spellEnd"/>
       <w:r>
         <w:rPr>
           <w:rFonts w:ascii="Arial" w:hAnsi="Arial" w:cs="Arial"/>
@@ -2268,6 +2538,7 @@
           <w:lang w:val="it-IT"/>
         </w:rPr>
       </w:pPr>
+      <w:proofErr w:type="spellStart"/>
       <w:r>
         <w:rPr>
           <w:rFonts w:ascii="Arial" w:hAnsi="Arial" w:cs="Arial"/>
@@ -2278,6 +2549,7 @@
         </w:rPr>
         <w:t>Fazit</w:t>
       </w:r>
+      <w:proofErr w:type="spellEnd"/>
       <w:r>
         <w:rPr>
           <w:rFonts w:ascii="Arial" w:hAnsi="Arial" w:cs="Arial"/>
@@ -2342,6 +2614,7 @@
         </w:rPr>
         <w:tab/>
       </w:r>
+      <w:proofErr w:type="gramStart"/>
       <w:r>
         <w:rPr>
           <w:rFonts w:ascii="Arial" w:hAnsi="Arial" w:cs="Arial"/>
@@ -2350,7 +2623,30 @@
           <w:szCs w:val="24"/>
           <w:lang w:val="it-IT"/>
         </w:rPr>
-        <w:t>{{ bearbeiter }}</w:t>
+        <w:t xml:space="preserve">{{ </w:t>
+      </w:r>
+      <w:proofErr w:type="spellStart"/>
+      <w:r>
+        <w:rPr>
+          <w:rFonts w:ascii="Arial" w:hAnsi="Arial" w:cs="Arial"/>
+          <w:b/>
+          <w:sz w:val="24"/>
+          <w:szCs w:val="24"/>
+          <w:lang w:val="it-IT"/>
+        </w:rPr>
+        <w:t>bearbeiter</w:t>
+      </w:r>
+      <w:proofErr w:type="spellEnd"/>
+      <w:proofErr w:type="gramEnd"/>
+      <w:r>
+        <w:rPr>
+          <w:rFonts w:ascii="Arial" w:hAnsi="Arial" w:cs="Arial"/>
+          <w:b/>
+          <w:sz w:val="24"/>
+          <w:szCs w:val="24"/>
+          <w:lang w:val="it-IT"/>
+        </w:rPr>
+        <w:t xml:space="preserve"> }}</w:t>
       </w:r>
     </w:p>
     <w:sectPr>
@@ -2593,7 +2889,7 @@
     <w:lsdException w:name="Table Web 2" w:semiHidden="1" w:unhideWhenUsed="1"/>
     <w:lsdException w:name="Table Web 3" w:semiHidden="1" w:unhideWhenUsed="1"/>
     <w:lsdException w:name="Balloon Text" w:semiHidden="1" w:unhideWhenUsed="1"/>
-    <w:lsdException w:name="Table Grid" w:semiHidden="1" w:uiPriority="59" w:unhideWhenUsed="1"/>
+    <w:lsdException w:name="Table Grid" w:uiPriority="59"/>
     <w:lsdException w:name="Table Theme" w:semiHidden="1" w:unhideWhenUsed="1"/>
     <w:lsdException w:name="Placeholder Text" w:semiHidden="1"/>
     <w:lsdException w:name="No Spacing" w:uiPriority="1" w:qFormat="1"/>

</xml_diff>

<commit_message>
added icons, way more functionalities and much much more!
</commit_message>
<xml_diff>
--- a/vorlagen/AQS Vorlage.docx
+++ b/vorlagen/AQS Vorlage.docx
@@ -147,7 +147,6 @@
                 <w:lang w:eastAsia="de-DE"/>
               </w:rPr>
             </w:pPr>
-            <w:proofErr w:type="gramStart"/>
             <w:r>
               <w:rPr>
                 <w:rFonts w:ascii="Arial" w:eastAsia="Times New Roman" w:hAnsi="Arial" w:cs="Arial"/>
@@ -155,17 +154,7 @@
                 <w:color w:val="000000"/>
                 <w:lang w:eastAsia="de-DE"/>
               </w:rPr>
-              <w:t>{{ projekt</w:t>
-            </w:r>
-            <w:proofErr w:type="gramEnd"/>
-            <w:r>
-              <w:rPr>
-                <w:rFonts w:ascii="Arial" w:eastAsia="Times New Roman" w:hAnsi="Arial" w:cs="Arial"/>
-                <w:b/>
-                <w:color w:val="000000"/>
-                <w:lang w:eastAsia="de-DE"/>
-              </w:rPr>
-              <w:t>-</w:t>
+              <w:t>{{ projekt-</w:t>
             </w:r>
             <w:proofErr w:type="spellStart"/>
             <w:r>
@@ -258,7 +247,6 @@
                 <w:lang w:eastAsia="de-DE"/>
               </w:rPr>
             </w:pPr>
-            <w:proofErr w:type="gramStart"/>
             <w:r>
               <w:rPr>
                 <w:rFonts w:ascii="Arial" w:eastAsia="Times New Roman" w:hAnsi="Arial" w:cs="Arial"/>
@@ -279,7 +267,6 @@
               <w:t>datum</w:t>
             </w:r>
             <w:proofErr w:type="spellEnd"/>
-            <w:proofErr w:type="gramEnd"/>
             <w:r>
               <w:rPr>
                 <w:rFonts w:ascii="Arial" w:eastAsia="Times New Roman" w:hAnsi="Arial" w:cs="Arial"/>
@@ -492,7 +479,6 @@
                 <w:lang w:eastAsia="de-DE"/>
               </w:rPr>
             </w:pPr>
-            <w:proofErr w:type="gramStart"/>
             <w:r>
               <w:rPr>
                 <w:rFonts w:ascii="Arial" w:eastAsia="Times New Roman" w:hAnsi="Arial" w:cs="Arial"/>
@@ -511,7 +497,6 @@
               </w:rPr>
               <w:t>material</w:t>
             </w:r>
-            <w:proofErr w:type="gramEnd"/>
             <w:r>
               <w:rPr>
                 <w:rFonts w:ascii="Arial" w:eastAsia="Times New Roman" w:hAnsi="Arial" w:cs="Arial"/>
@@ -689,7 +674,6 @@
                 <w:lang w:eastAsia="de-DE"/>
               </w:rPr>
             </w:pPr>
-            <w:proofErr w:type="gramStart"/>
             <w:r>
               <w:rPr>
                 <w:rFonts w:ascii="Arial" w:eastAsia="Times New Roman" w:hAnsi="Arial" w:cs="Arial"/>
@@ -707,9 +691,9 @@
                 <w:color w:val="000000"/>
                 <w:lang w:eastAsia="de-DE"/>
               </w:rPr>
-              <w:t>probe</w:t>
-            </w:r>
-            <w:proofErr w:type="gramEnd"/>
+              <w:t>probe_vorhanden</w:t>
+            </w:r>
+            <w:proofErr w:type="spellEnd"/>
             <w:r>
               <w:rPr>
                 <w:rFonts w:ascii="Arial" w:eastAsia="Times New Roman" w:hAnsi="Arial" w:cs="Arial"/>
@@ -717,125 +701,105 @@
                 <w:color w:val="000000"/>
                 <w:lang w:eastAsia="de-DE"/>
               </w:rPr>
-              <w:t>_vorhanden</w:t>
+              <w:t xml:space="preserve"> }}</w:t>
+            </w:r>
+          </w:p>
+        </w:tc>
+        <w:tc>
+          <w:tcPr>
+            <w:tcW w:w="2409" w:type="dxa"/>
+            <w:tcBorders>
+              <w:top w:val="nil"/>
+              <w:left w:val="nil"/>
+              <w:bottom w:val="single" w:sz="4" w:space="0" w:color="auto"/>
+              <w:right w:val="single" w:sz="4" w:space="0" w:color="auto"/>
+            </w:tcBorders>
+            <w:shd w:val="clear" w:color="auto" w:fill="auto"/>
+            <w:noWrap/>
+            <w:vAlign w:val="bottom"/>
+            <w:hideMark/>
+          </w:tcPr>
+          <w:p>
+            <w:pPr>
+              <w:spacing w:after="0" w:line="240" w:lineRule="auto"/>
+              <w:rPr>
+                <w:rFonts w:ascii="Arial" w:eastAsia="Times New Roman" w:hAnsi="Arial" w:cs="Arial"/>
+                <w:color w:val="000000"/>
+                <w:lang w:eastAsia="de-DE"/>
+              </w:rPr>
+            </w:pPr>
+            <w:proofErr w:type="spellStart"/>
+            <w:r>
+              <w:rPr>
+                <w:rFonts w:ascii="Arial" w:eastAsia="Times New Roman" w:hAnsi="Arial" w:cs="Arial"/>
+                <w:color w:val="000000"/>
+                <w:lang w:eastAsia="de-DE"/>
+              </w:rPr>
+              <w:t>Probenahmeprotokoll</w:t>
             </w:r>
             <w:proofErr w:type="spellEnd"/>
             <w:r>
               <w:rPr>
                 <w:rFonts w:ascii="Arial" w:eastAsia="Times New Roman" w:hAnsi="Arial" w:cs="Arial"/>
+                <w:color w:val="000000"/>
+                <w:lang w:eastAsia="de-DE"/>
+              </w:rPr>
+              <w:t>:</w:t>
+            </w:r>
+          </w:p>
+        </w:tc>
+        <w:tc>
+          <w:tcPr>
+            <w:tcW w:w="2146" w:type="dxa"/>
+            <w:tcBorders>
+              <w:top w:val="nil"/>
+              <w:left w:val="nil"/>
+              <w:bottom w:val="single" w:sz="4" w:space="0" w:color="auto"/>
+              <w:right w:val="single" w:sz="4" w:space="0" w:color="auto"/>
+            </w:tcBorders>
+            <w:shd w:val="clear" w:color="auto" w:fill="auto"/>
+            <w:noWrap/>
+            <w:vAlign w:val="bottom"/>
+            <w:hideMark/>
+          </w:tcPr>
+          <w:p>
+            <w:pPr>
+              <w:spacing w:after="0" w:line="240" w:lineRule="auto"/>
+              <w:rPr>
+                <w:rFonts w:ascii="Arial" w:eastAsia="Times New Roman" w:hAnsi="Arial" w:cs="Arial"/>
+                <w:color w:val="000000"/>
+                <w:lang w:eastAsia="de-DE"/>
+              </w:rPr>
+            </w:pPr>
+            <w:r>
+              <w:rPr>
+                <w:rFonts w:ascii="Arial" w:eastAsia="Times New Roman" w:hAnsi="Arial" w:cs="Arial"/>
                 <w:bCs/>
                 <w:color w:val="000000"/>
                 <w:lang w:eastAsia="de-DE"/>
               </w:rPr>
-              <w:t xml:space="preserve"> }}</w:t>
-            </w:r>
-          </w:p>
-        </w:tc>
-        <w:tc>
-          <w:tcPr>
-            <w:tcW w:w="2409" w:type="dxa"/>
-            <w:tcBorders>
-              <w:top w:val="nil"/>
-              <w:left w:val="nil"/>
-              <w:bottom w:val="single" w:sz="4" w:space="0" w:color="auto"/>
-              <w:right w:val="single" w:sz="4" w:space="0" w:color="auto"/>
-            </w:tcBorders>
-            <w:shd w:val="clear" w:color="auto" w:fill="auto"/>
-            <w:noWrap/>
-            <w:vAlign w:val="bottom"/>
-            <w:hideMark/>
-          </w:tcPr>
-          <w:p>
-            <w:pPr>
-              <w:spacing w:after="0" w:line="240" w:lineRule="auto"/>
-              <w:rPr>
-                <w:rFonts w:ascii="Arial" w:eastAsia="Times New Roman" w:hAnsi="Arial" w:cs="Arial"/>
-                <w:color w:val="000000"/>
-                <w:lang w:eastAsia="de-DE"/>
-              </w:rPr>
-            </w:pPr>
+              <w:t xml:space="preserve">{{ </w:t>
+            </w:r>
             <w:proofErr w:type="spellStart"/>
             <w:r>
               <w:rPr>
                 <w:rFonts w:ascii="Arial" w:eastAsia="Times New Roman" w:hAnsi="Arial" w:cs="Arial"/>
-                <w:color w:val="000000"/>
-                <w:lang w:eastAsia="de-DE"/>
-              </w:rPr>
-              <w:t>Probenahmeprotokoll</w:t>
+                <w:bCs/>
+                <w:color w:val="000000"/>
+                <w:lang w:eastAsia="de-DE"/>
+              </w:rPr>
+              <w:t>pnp_</w:t>
+            </w:r>
+            <w:r>
+              <w:rPr>
+                <w:rFonts w:ascii="Arial" w:eastAsia="Times New Roman" w:hAnsi="Arial" w:cs="Arial"/>
+                <w:bCs/>
+                <w:color w:val="000000"/>
+                <w:lang w:eastAsia="de-DE"/>
+              </w:rPr>
+              <w:t>vorhanden</w:t>
             </w:r>
             <w:proofErr w:type="spellEnd"/>
-            <w:r>
-              <w:rPr>
-                <w:rFonts w:ascii="Arial" w:eastAsia="Times New Roman" w:hAnsi="Arial" w:cs="Arial"/>
-                <w:color w:val="000000"/>
-                <w:lang w:eastAsia="de-DE"/>
-              </w:rPr>
-              <w:t>:</w:t>
-            </w:r>
-          </w:p>
-        </w:tc>
-        <w:tc>
-          <w:tcPr>
-            <w:tcW w:w="2146" w:type="dxa"/>
-            <w:tcBorders>
-              <w:top w:val="nil"/>
-              <w:left w:val="nil"/>
-              <w:bottom w:val="single" w:sz="4" w:space="0" w:color="auto"/>
-              <w:right w:val="single" w:sz="4" w:space="0" w:color="auto"/>
-            </w:tcBorders>
-            <w:shd w:val="clear" w:color="auto" w:fill="auto"/>
-            <w:noWrap/>
-            <w:vAlign w:val="bottom"/>
-            <w:hideMark/>
-          </w:tcPr>
-          <w:p>
-            <w:pPr>
-              <w:spacing w:after="0" w:line="240" w:lineRule="auto"/>
-              <w:rPr>
-                <w:rFonts w:ascii="Arial" w:eastAsia="Times New Roman" w:hAnsi="Arial" w:cs="Arial"/>
-                <w:color w:val="000000"/>
-                <w:lang w:eastAsia="de-DE"/>
-              </w:rPr>
-            </w:pPr>
-            <w:proofErr w:type="gramStart"/>
-            <w:r>
-              <w:rPr>
-                <w:rFonts w:ascii="Arial" w:eastAsia="Times New Roman" w:hAnsi="Arial" w:cs="Arial"/>
-                <w:bCs/>
-                <w:color w:val="000000"/>
-                <w:lang w:eastAsia="de-DE"/>
-              </w:rPr>
-              <w:t xml:space="preserve">{{ </w:t>
-            </w:r>
-            <w:proofErr w:type="spellStart"/>
-            <w:r>
-              <w:rPr>
-                <w:rFonts w:ascii="Arial" w:eastAsia="Times New Roman" w:hAnsi="Arial" w:cs="Arial"/>
-                <w:bCs/>
-                <w:color w:val="000000"/>
-                <w:lang w:eastAsia="de-DE"/>
-              </w:rPr>
-              <w:t>pnp</w:t>
-            </w:r>
-            <w:proofErr w:type="gramEnd"/>
-            <w:r>
-              <w:rPr>
-                <w:rFonts w:ascii="Arial" w:eastAsia="Times New Roman" w:hAnsi="Arial" w:cs="Arial"/>
-                <w:bCs/>
-                <w:color w:val="000000"/>
-                <w:lang w:eastAsia="de-DE"/>
-              </w:rPr>
-              <w:t>_</w:t>
-            </w:r>
-            <w:r>
-              <w:rPr>
-                <w:rFonts w:ascii="Arial" w:eastAsia="Times New Roman" w:hAnsi="Arial" w:cs="Arial"/>
-                <w:bCs/>
-                <w:color w:val="000000"/>
-                <w:lang w:eastAsia="de-DE"/>
-              </w:rPr>
-              <w:t>vorhanden</w:t>
-            </w:r>
             <w:r>
               <w:rPr>
                 <w:rFonts w:ascii="Arial" w:eastAsia="Times New Roman" w:hAnsi="Arial" w:cs="Arial"/>
@@ -881,16 +845,7 @@
                 <w:color w:val="000000"/>
                 <w:lang w:eastAsia="de-DE"/>
               </w:rPr>
-              <w:t>D</w:t>
-            </w:r>
-            <w:proofErr w:type="spellEnd"/>
-            <w:r>
-              <w:rPr>
-                <w:rFonts w:ascii="Arial" w:eastAsia="Times New Roman" w:hAnsi="Arial" w:cs="Arial"/>
-                <w:color w:val="000000"/>
-                <w:lang w:eastAsia="de-DE"/>
-              </w:rPr>
-              <w:t>atum P. Eingang:</w:t>
+              <w:t>Datum P. Eingang:</w:t>
             </w:r>
           </w:p>
         </w:tc>
@@ -917,7 +872,6 @@
                 <w:lang w:eastAsia="de-DE"/>
               </w:rPr>
             </w:pPr>
-            <w:proofErr w:type="gramStart"/>
             <w:r>
               <w:rPr>
                 <w:rFonts w:ascii="Arial" w:eastAsia="Times New Roman" w:hAnsi="Arial" w:cs="Arial"/>
@@ -935,17 +889,7 @@
                 <w:color w:val="000000"/>
                 <w:lang w:eastAsia="de-DE"/>
               </w:rPr>
-              <w:t>income</w:t>
-            </w:r>
-            <w:proofErr w:type="gramEnd"/>
-            <w:r>
-              <w:rPr>
-                <w:rFonts w:ascii="Arial" w:eastAsia="Times New Roman" w:hAnsi="Arial" w:cs="Arial"/>
-                <w:bCs/>
-                <w:color w:val="000000"/>
-                <w:lang w:eastAsia="de-DE"/>
-              </w:rPr>
-              <w:t>_</w:t>
+              <w:t>income_</w:t>
             </w:r>
             <w:r>
               <w:rPr>
@@ -1062,23 +1006,13 @@
                 <w:lang w:eastAsia="de-DE"/>
               </w:rPr>
             </w:pPr>
-            <w:proofErr w:type="gramStart"/>
-            <w:r>
-              <w:rPr>
-                <w:rFonts w:ascii="Arial" w:eastAsia="Times New Roman" w:hAnsi="Arial" w:cs="Arial"/>
-                <w:color w:val="000000"/>
-                <w:lang w:eastAsia="de-DE"/>
-              </w:rPr>
-              <w:t>AVV Code</w:t>
-            </w:r>
-            <w:proofErr w:type="gramEnd"/>
-            <w:r>
-              <w:rPr>
-                <w:rFonts w:ascii="Arial" w:eastAsia="Times New Roman" w:hAnsi="Arial" w:cs="Arial"/>
-                <w:color w:val="000000"/>
-                <w:lang w:eastAsia="de-DE"/>
-              </w:rPr>
-              <w:t>:</w:t>
+            <w:r>
+              <w:rPr>
+                <w:rFonts w:ascii="Arial" w:eastAsia="Times New Roman" w:hAnsi="Arial" w:cs="Arial"/>
+                <w:color w:val="000000"/>
+                <w:lang w:eastAsia="de-DE"/>
+              </w:rPr>
+              <w:t>AVV Code:</w:t>
             </w:r>
           </w:p>
         </w:tc>
@@ -1105,7 +1039,6 @@
                 <w:lang w:eastAsia="de-DE"/>
               </w:rPr>
             </w:pPr>
-            <w:proofErr w:type="gramStart"/>
             <w:r>
               <w:rPr>
                 <w:rFonts w:ascii="Arial" w:eastAsia="Times New Roman" w:hAnsi="Arial" w:cs="Arial"/>
@@ -1125,7 +1058,6 @@
               </w:rPr>
               <w:t>avv</w:t>
             </w:r>
-            <w:proofErr w:type="gramEnd"/>
             <w:r>
               <w:rPr>
                 <w:rFonts w:ascii="Arial" w:eastAsia="Times New Roman" w:hAnsi="Arial" w:cs="Arial"/>
@@ -1274,7 +1206,6 @@
                 <w:lang w:eastAsia="de-DE"/>
               </w:rPr>
             </w:pPr>
-            <w:proofErr w:type="gramStart"/>
             <w:r>
               <w:rPr>
                 <w:rFonts w:ascii="Arial" w:eastAsia="Times New Roman" w:hAnsi="Arial" w:cs="Arial"/>
@@ -1292,17 +1223,7 @@
                 <w:color w:val="000000"/>
                 <w:lang w:eastAsia="de-DE"/>
               </w:rPr>
-              <w:t>avv</w:t>
-            </w:r>
-            <w:proofErr w:type="gramEnd"/>
-            <w:r>
-              <w:rPr>
-                <w:rFonts w:ascii="Arial" w:eastAsia="Times New Roman" w:hAnsi="Arial" w:cs="Arial"/>
-                <w:bCs/>
-                <w:color w:val="000000"/>
-                <w:lang w:eastAsia="de-DE"/>
-              </w:rPr>
-              <w:t>_geelistet</w:t>
+              <w:t>avv_gelistet</w:t>
             </w:r>
             <w:proofErr w:type="spellEnd"/>
             <w:r>
@@ -1411,7 +1332,6 @@
         </w:rPr>
         <w:t xml:space="preserve"> </w:t>
       </w:r>
-      <w:proofErr w:type="gramStart"/>
       <w:r>
         <w:rPr>
           <w:rFonts w:ascii="Arial" w:hAnsi="Arial" w:cs="Arial"/>
@@ -1432,7 +1352,6 @@
         <w:t>erzeuger</w:t>
       </w:r>
       <w:proofErr w:type="spellEnd"/>
-      <w:proofErr w:type="gramEnd"/>
       <w:r>
         <w:rPr>
           <w:rFonts w:ascii="Arial" w:hAnsi="Arial" w:cs="Arial"/>
@@ -1487,7 +1406,7 @@
           <w:sz w:val="24"/>
           <w:szCs w:val="24"/>
         </w:rPr>
-        <w:t xml:space="preserve">, </w:t>
+        <w:t xml:space="preserve"> </w:t>
       </w:r>
     </w:p>
     <w:p>
@@ -1524,30 +1443,6 @@
           <w:szCs w:val="24"/>
         </w:rPr>
         <w:t xml:space="preserve"> </w:t>
-      </w:r>
-      <w:r>
-        <w:rPr>
-          <w:rFonts w:ascii="Arial" w:hAnsi="Arial" w:cs="Arial"/>
-          <w:sz w:val="24"/>
-          <w:szCs w:val="24"/>
-        </w:rPr>
-        <w:t xml:space="preserve">{{ </w:t>
-      </w:r>
-      <w:r>
-        <w:rPr>
-          <w:rFonts w:ascii="Arial" w:hAnsi="Arial" w:cs="Arial"/>
-          <w:sz w:val="24"/>
-          <w:szCs w:val="24"/>
-        </w:rPr>
-        <w:t>state</w:t>
-      </w:r>
-      <w:r>
-        <w:rPr>
-          <w:rFonts w:ascii="Arial" w:hAnsi="Arial" w:cs="Arial"/>
-          <w:sz w:val="24"/>
-          <w:szCs w:val="24"/>
-        </w:rPr>
-        <w:t xml:space="preserve"> }}</w:t>
       </w:r>
     </w:p>
     <w:tbl>
@@ -1757,153 +1652,60 @@
                 <w:lang w:eastAsia="de-DE"/>
               </w:rPr>
             </w:pPr>
-            <w:proofErr w:type="gramStart"/>
-            <w:r>
-              <w:rPr>
-                <w:rFonts w:ascii="Arial" w:eastAsia="Times New Roman" w:hAnsi="Arial" w:cs="Arial"/>
-                <w:b/>
+          </w:p>
+        </w:tc>
+        <w:tc>
+          <w:tcPr>
+            <w:tcW w:w="977" w:type="dxa"/>
+            <w:tcBorders>
+              <w:top w:val="single" w:sz="4" w:space="0" w:color="auto"/>
+              <w:left w:val="nil"/>
+              <w:bottom w:val="single" w:sz="4" w:space="0" w:color="auto"/>
+              <w:right w:val="single" w:sz="4" w:space="0" w:color="auto"/>
+            </w:tcBorders>
+            <w:shd w:val="clear" w:color="auto" w:fill="auto"/>
+            <w:noWrap/>
+            <w:vAlign w:val="bottom"/>
+            <w:hideMark/>
+          </w:tcPr>
+          <w:p>
+            <w:pPr>
+              <w:spacing w:after="0" w:line="240" w:lineRule="auto"/>
+              <w:rPr>
+                <w:rFonts w:ascii="Arial" w:eastAsia="Times New Roman" w:hAnsi="Arial" w:cs="Arial"/>
                 <w:color w:val="000000"/>
                 <w:sz w:val="24"/>
                 <w:szCs w:val="24"/>
                 <w:lang w:eastAsia="de-DE"/>
               </w:rPr>
-              <w:t xml:space="preserve">{{ </w:t>
-            </w:r>
-            <w:proofErr w:type="spellStart"/>
-            <w:r>
-              <w:rPr>
-                <w:rFonts w:ascii="Arial" w:eastAsia="Times New Roman" w:hAnsi="Arial" w:cs="Arial"/>
-                <w:b/>
+            </w:pPr>
+          </w:p>
+        </w:tc>
+        <w:tc>
+          <w:tcPr>
+            <w:tcW w:w="2552" w:type="dxa"/>
+            <w:tcBorders>
+              <w:top w:val="single" w:sz="4" w:space="0" w:color="auto"/>
+              <w:left w:val="nil"/>
+              <w:bottom w:val="single" w:sz="4" w:space="0" w:color="auto"/>
+              <w:right w:val="single" w:sz="4" w:space="0" w:color="auto"/>
+            </w:tcBorders>
+            <w:shd w:val="clear" w:color="auto" w:fill="auto"/>
+            <w:noWrap/>
+            <w:vAlign w:val="bottom"/>
+            <w:hideMark/>
+          </w:tcPr>
+          <w:p>
+            <w:pPr>
+              <w:spacing w:after="0" w:line="240" w:lineRule="auto"/>
+              <w:rPr>
+                <w:rFonts w:ascii="Arial" w:eastAsia="Times New Roman" w:hAnsi="Arial" w:cs="Arial"/>
                 <w:color w:val="000000"/>
                 <w:sz w:val="24"/>
                 <w:szCs w:val="24"/>
                 <w:lang w:eastAsia="de-DE"/>
               </w:rPr>
-              <w:t>parameter</w:t>
-            </w:r>
-            <w:proofErr w:type="spellEnd"/>
-            <w:proofErr w:type="gramEnd"/>
-            <w:r>
-              <w:rPr>
-                <w:rFonts w:ascii="Arial" w:eastAsia="Times New Roman" w:hAnsi="Arial" w:cs="Arial"/>
-                <w:b/>
-                <w:color w:val="000000"/>
-                <w:sz w:val="24"/>
-                <w:szCs w:val="24"/>
-                <w:lang w:eastAsia="de-DE"/>
-              </w:rPr>
-              <w:t xml:space="preserve"> }}</w:t>
-            </w:r>
-          </w:p>
-        </w:tc>
-        <w:tc>
-          <w:tcPr>
-            <w:tcW w:w="977" w:type="dxa"/>
-            <w:tcBorders>
-              <w:top w:val="single" w:sz="4" w:space="0" w:color="auto"/>
-              <w:left w:val="nil"/>
-              <w:bottom w:val="single" w:sz="4" w:space="0" w:color="auto"/>
-              <w:right w:val="single" w:sz="4" w:space="0" w:color="auto"/>
-            </w:tcBorders>
-            <w:shd w:val="clear" w:color="auto" w:fill="auto"/>
-            <w:noWrap/>
-            <w:vAlign w:val="bottom"/>
-            <w:hideMark/>
-          </w:tcPr>
-          <w:p>
-            <w:pPr>
-              <w:spacing w:after="0" w:line="240" w:lineRule="auto"/>
-              <w:rPr>
-                <w:rFonts w:ascii="Arial" w:eastAsia="Times New Roman" w:hAnsi="Arial" w:cs="Arial"/>
-                <w:color w:val="000000"/>
-                <w:sz w:val="24"/>
-                <w:szCs w:val="24"/>
-                <w:lang w:eastAsia="de-DE"/>
-              </w:rPr>
-            </w:pPr>
-            <w:proofErr w:type="gramStart"/>
-            <w:r>
-              <w:rPr>
-                <w:rFonts w:ascii="Arial" w:eastAsia="Times New Roman" w:hAnsi="Arial" w:cs="Arial"/>
-                <w:color w:val="000000"/>
-                <w:sz w:val="24"/>
-                <w:szCs w:val="24"/>
-                <w:lang w:eastAsia="de-DE"/>
-              </w:rPr>
-              <w:t xml:space="preserve">{{ </w:t>
-            </w:r>
-            <w:proofErr w:type="spellStart"/>
-            <w:r>
-              <w:rPr>
-                <w:rFonts w:ascii="Arial" w:eastAsia="Times New Roman" w:hAnsi="Arial" w:cs="Arial"/>
-                <w:color w:val="000000"/>
-                <w:sz w:val="24"/>
-                <w:szCs w:val="24"/>
-                <w:lang w:eastAsia="de-DE"/>
-              </w:rPr>
-              <w:t>einheit</w:t>
-            </w:r>
-            <w:proofErr w:type="spellEnd"/>
-            <w:proofErr w:type="gramEnd"/>
-            <w:r>
-              <w:rPr>
-                <w:rFonts w:ascii="Arial" w:eastAsia="Times New Roman" w:hAnsi="Arial" w:cs="Arial"/>
-                <w:color w:val="000000"/>
-                <w:sz w:val="24"/>
-                <w:szCs w:val="24"/>
-                <w:lang w:eastAsia="de-DE"/>
-              </w:rPr>
-              <w:t xml:space="preserve"> }}</w:t>
-            </w:r>
-          </w:p>
-        </w:tc>
-        <w:tc>
-          <w:tcPr>
-            <w:tcW w:w="2552" w:type="dxa"/>
-            <w:tcBorders>
-              <w:top w:val="single" w:sz="4" w:space="0" w:color="auto"/>
-              <w:left w:val="nil"/>
-              <w:bottom w:val="single" w:sz="4" w:space="0" w:color="auto"/>
-              <w:right w:val="single" w:sz="4" w:space="0" w:color="auto"/>
-            </w:tcBorders>
-            <w:shd w:val="clear" w:color="auto" w:fill="auto"/>
-            <w:noWrap/>
-            <w:vAlign w:val="bottom"/>
-            <w:hideMark/>
-          </w:tcPr>
-          <w:p>
-            <w:pPr>
-              <w:spacing w:after="0" w:line="240" w:lineRule="auto"/>
-              <w:rPr>
-                <w:rFonts w:ascii="Arial" w:eastAsia="Times New Roman" w:hAnsi="Arial" w:cs="Arial"/>
-                <w:color w:val="000000"/>
-                <w:sz w:val="24"/>
-                <w:szCs w:val="24"/>
-                <w:lang w:eastAsia="de-DE"/>
-              </w:rPr>
-            </w:pPr>
-            <w:proofErr w:type="gramStart"/>
-            <w:r>
-              <w:rPr>
-                <w:rFonts w:ascii="Arial" w:eastAsia="Times New Roman" w:hAnsi="Arial" w:cs="Arial"/>
-                <w:color w:val="000000"/>
-                <w:sz w:val="24"/>
-                <w:szCs w:val="24"/>
-                <w:lang w:eastAsia="de-DE"/>
-              </w:rPr>
-              <w:t>{{ wert</w:t>
-            </w:r>
-            <w:proofErr w:type="gramEnd"/>
-            <w:r>
-              <w:rPr>
-                <w:rFonts w:ascii="Arial" w:eastAsia="Times New Roman" w:hAnsi="Arial" w:cs="Arial"/>
-                <w:color w:val="000000"/>
-                <w:sz w:val="24"/>
-                <w:szCs w:val="24"/>
-                <w:lang w:eastAsia="de-DE"/>
-              </w:rPr>
-              <w:t xml:space="preserve"> }}</w:t>
-            </w:r>
+            </w:pPr>
           </w:p>
         </w:tc>
         <w:tc>
@@ -2604,6 +2406,7 @@
           <w:lang w:val="it-IT"/>
         </w:rPr>
       </w:pPr>
+      <w:proofErr w:type="spellStart"/>
       <w:r>
         <w:rPr>
           <w:rFonts w:ascii="Arial" w:hAnsi="Arial" w:cs="Arial"/>
@@ -2612,9 +2415,9 @@
           <w:szCs w:val="24"/>
           <w:lang w:val="it-IT"/>
         </w:rPr>
-        <w:tab/>
-      </w:r>
-      <w:proofErr w:type="gramStart"/>
+        <w:t>Bearbeiter</w:t>
+      </w:r>
+      <w:proofErr w:type="spellEnd"/>
       <w:r>
         <w:rPr>
           <w:rFonts w:ascii="Arial" w:hAnsi="Arial" w:cs="Arial"/>
@@ -2623,30 +2426,7 @@
           <w:szCs w:val="24"/>
           <w:lang w:val="it-IT"/>
         </w:rPr>
-        <w:t xml:space="preserve">{{ </w:t>
-      </w:r>
-      <w:proofErr w:type="spellStart"/>
-      <w:r>
-        <w:rPr>
-          <w:rFonts w:ascii="Arial" w:hAnsi="Arial" w:cs="Arial"/>
-          <w:b/>
-          <w:sz w:val="24"/>
-          <w:szCs w:val="24"/>
-          <w:lang w:val="it-IT"/>
-        </w:rPr>
-        <w:t>bearbeiter</w:t>
-      </w:r>
-      <w:proofErr w:type="spellEnd"/>
-      <w:proofErr w:type="gramEnd"/>
-      <w:r>
-        <w:rPr>
-          <w:rFonts w:ascii="Arial" w:hAnsi="Arial" w:cs="Arial"/>
-          <w:b/>
-          <w:sz w:val="24"/>
-          <w:szCs w:val="24"/>
-          <w:lang w:val="it-IT"/>
-        </w:rPr>
-        <w:t xml:space="preserve"> }}</w:t>
+        <w:t>:</w:t>
       </w:r>
     </w:p>
     <w:sectPr>

</xml_diff>